<commit_message>
Laboratorio Nro. 2 RGB JGBD
</commit_message>
<xml_diff>
--- a/Laboratorio Nro. 2 - RGB JGBD.docx
+++ b/Laboratorio Nro. 2 - RGB JGBD.docx
@@ -569,16 +569,17 @@
             <w:r>
               <w:rPr>
                 <w:rFonts w:ascii="Cambria" w:eastAsia="Calibri" w:hAnsi="Cambria" w:cs="Cambria"/>
+                <w:noProof/>
                 <w:color w:val="404040" w:themeColor="text1" w:themeTint="BF"/>
                 <w:sz w:val="20"/>
                 <w:szCs w:val="20"/>
                 <w:lang w:val="es-CO"/>
               </w:rPr>
               <w:drawing>
-                <wp:inline distT="0" distB="0" distL="0" distR="0" wp14:anchorId="1524DBD6" wp14:editId="421262E7">
-                  <wp:extent cx="6120765" cy="4712335"/>
-                  <wp:effectExtent l="0" t="0" r="0" b="0"/>
-                  <wp:docPr id="651959888" name="Imagen 1"/>
+                <wp:inline distT="0" distB="0" distL="0" distR="0" wp14:anchorId="2AF46C28" wp14:editId="7DE5FEA3">
+                  <wp:extent cx="6120765" cy="4742815"/>
+                  <wp:effectExtent l="0" t="0" r="0" b="635"/>
+                  <wp:docPr id="29043726" name="Imagen 1"/>
                   <wp:cNvGraphicFramePr>
                     <a:graphicFrameLocks xmlns:a="http://schemas.openxmlformats.org/drawingml/2006/main" noChangeAspect="1"/>
                   </wp:cNvGraphicFramePr>
@@ -586,7 +587,7 @@
                     <a:graphicData uri="http://schemas.openxmlformats.org/drawingml/2006/picture">
                       <pic:pic xmlns:pic="http://schemas.openxmlformats.org/drawingml/2006/picture">
                         <pic:nvPicPr>
-                          <pic:cNvPr id="651959888" name=""/>
+                          <pic:cNvPr id="29043726" name=""/>
                           <pic:cNvPicPr/>
                         </pic:nvPicPr>
                         <pic:blipFill>
@@ -598,7 +599,7 @@
                         <pic:spPr>
                           <a:xfrm>
                             <a:off x="0" y="0"/>
-                            <a:ext cx="6120765" cy="4712335"/>
+                            <a:ext cx="6120765" cy="4742815"/>
                           </a:xfrm>
                           <a:prstGeom prst="rect">
                             <a:avLst/>
@@ -759,16 +760,17 @@
             <w:r>
               <w:rPr>
                 <w:rFonts w:ascii="Cambria" w:eastAsia="Calibri" w:hAnsi="Cambria" w:cs="Cambria"/>
+                <w:noProof/>
                 <w:sz w:val="20"/>
                 <w:szCs w:val="20"/>
                 <w:lang w:val="es-CO"/>
               </w:rPr>
               <w:lastRenderedPageBreak/>
               <w:drawing>
-                <wp:inline distT="0" distB="0" distL="0" distR="0" wp14:anchorId="30C2F1FD" wp14:editId="76A0C350">
-                  <wp:extent cx="6031279" cy="2330450"/>
-                  <wp:effectExtent l="0" t="0" r="7620" b="0"/>
-                  <wp:docPr id="1031478500" name="Imagen 1"/>
+                <wp:inline distT="0" distB="0" distL="0" distR="0" wp14:anchorId="49A4ABF2" wp14:editId="4D6540F3">
+                  <wp:extent cx="6120765" cy="3587115"/>
+                  <wp:effectExtent l="0" t="0" r="0" b="0"/>
+                  <wp:docPr id="1724526620" name="Imagen 1"/>
                   <wp:cNvGraphicFramePr>
                     <a:graphicFrameLocks xmlns:a="http://schemas.openxmlformats.org/drawingml/2006/main" noChangeAspect="1"/>
                   </wp:cNvGraphicFramePr>
@@ -776,7 +778,7 @@
                     <a:graphicData uri="http://schemas.openxmlformats.org/drawingml/2006/picture">
                       <pic:pic xmlns:pic="http://schemas.openxmlformats.org/drawingml/2006/picture">
                         <pic:nvPicPr>
-                          <pic:cNvPr id="1031478500" name=""/>
+                          <pic:cNvPr id="1724526620" name=""/>
                           <pic:cNvPicPr/>
                         </pic:nvPicPr>
                         <pic:blipFill>
@@ -788,7 +790,7 @@
                         <pic:spPr>
                           <a:xfrm>
                             <a:off x="0" y="0"/>
-                            <a:ext cx="6097290" cy="2355956"/>
+                            <a:ext cx="6120765" cy="3587115"/>
                           </a:xfrm>
                           <a:prstGeom prst="rect">
                             <a:avLst/>
@@ -2481,7 +2483,6 @@
                 <w:szCs w:val="20"/>
                 <w:lang w:val="es-CO"/>
               </w:rPr>
-              <w:lastRenderedPageBreak/>
               <w:t xml:space="preserve">  </w:t>
             </w:r>
             <w:proofErr w:type="spellStart"/>
@@ -3417,77 +3418,34 @@
                 <w:lang w:val="es-CO"/>
               </w:rPr>
             </w:pPr>
-          </w:p>
-          <w:p>
-            <w:pPr>
-              <w:widowControl/>
-              <w:suppressAutoHyphens w:val="0"/>
-              <w:autoSpaceDE w:val="0"/>
-              <w:autoSpaceDN w:val="0"/>
-              <w:adjustRightInd w:val="0"/>
-              <w:jc w:val="both"/>
-              <w:rPr>
-                <w:rFonts w:ascii="Cambria" w:eastAsia="Calibri" w:hAnsi="Cambria" w:cs="Cambria"/>
-                <w:color w:val="404040" w:themeColor="text1" w:themeTint="BF"/>
-                <w:sz w:val="20"/>
-                <w:szCs w:val="20"/>
-                <w:lang w:val="es-CO"/>
-              </w:rPr>
-            </w:pPr>
-            <w:r>
-              <w:rPr>
-                <w:rFonts w:ascii="Cambria" w:eastAsia="Calibri" w:hAnsi="Cambria" w:cs="Cambria"/>
-                <w:color w:val="404040" w:themeColor="text1" w:themeTint="BF"/>
-                <w:sz w:val="20"/>
-                <w:szCs w:val="20"/>
-                <w:lang w:val="es-CO"/>
-              </w:rPr>
-              <w:t xml:space="preserve">El código del sketch de Arduino creado en </w:t>
-            </w:r>
-            <w:proofErr w:type="spellStart"/>
-            <w:r>
-              <w:rPr>
-                <w:rFonts w:ascii="Cambria" w:eastAsia="Calibri" w:hAnsi="Cambria" w:cs="Cambria"/>
-                <w:color w:val="404040" w:themeColor="text1" w:themeTint="BF"/>
-                <w:sz w:val="20"/>
-                <w:szCs w:val="20"/>
-                <w:lang w:val="es-CO"/>
-              </w:rPr>
-              <w:t>TinkerCad</w:t>
-            </w:r>
-            <w:proofErr w:type="spellEnd"/>
-            <w:r>
-              <w:rPr>
-                <w:rFonts w:ascii="Cambria" w:eastAsia="Calibri" w:hAnsi="Cambria" w:cs="Cambria"/>
-                <w:color w:val="404040" w:themeColor="text1" w:themeTint="BF"/>
-                <w:sz w:val="20"/>
-                <w:szCs w:val="20"/>
-                <w:lang w:val="es-CO"/>
-              </w:rPr>
-              <w:t xml:space="preserve"> debe estar versionado en el repositorio de GitHub. El Repo debe estar configurado </w:t>
-            </w:r>
-            <w:proofErr w:type="spellStart"/>
-            <w:r>
-              <w:rPr>
-                <w:rFonts w:ascii="Cambria" w:eastAsia="Calibri" w:hAnsi="Cambria" w:cs="Cambria"/>
-                <w:color w:val="404040" w:themeColor="text1" w:themeTint="BF"/>
-                <w:sz w:val="20"/>
-                <w:szCs w:val="20"/>
-                <w:lang w:val="es-CO"/>
-              </w:rPr>
-              <w:t>comoPúblico</w:t>
-            </w:r>
-            <w:proofErr w:type="spellEnd"/>
-            <w:r>
-              <w:rPr>
-                <w:rFonts w:ascii="Cambria" w:eastAsia="Calibri" w:hAnsi="Cambria" w:cs="Cambria"/>
-                <w:color w:val="404040" w:themeColor="text1" w:themeTint="BF"/>
-                <w:sz w:val="20"/>
-                <w:szCs w:val="20"/>
-                <w:lang w:val="es-CO"/>
-              </w:rPr>
-              <w:t>.</w:t>
-            </w:r>
+            <w:hyperlink r:id="rId10" w:history="1">
+              <w:r>
+                <w:rPr>
+                  <w:rStyle w:val="Hipervnculo"/>
+                  <w:rFonts w:ascii="Cambria" w:eastAsia="Calibri" w:hAnsi="Cambria" w:cs="Cambria"/>
+                  <w:sz w:val="20"/>
+                  <w:szCs w:val="20"/>
+                  <w:lang w:val="es-CO"/>
+                </w:rPr>
+                <w:t>https://github.com/jeison-beep/OS.git</w:t>
+              </w:r>
+            </w:hyperlink>
+          </w:p>
+          <w:p>
+            <w:pPr>
+              <w:widowControl/>
+              <w:suppressAutoHyphens w:val="0"/>
+              <w:autoSpaceDE w:val="0"/>
+              <w:autoSpaceDN w:val="0"/>
+              <w:adjustRightInd w:val="0"/>
+              <w:jc w:val="both"/>
+              <w:rPr>
+                <w:rFonts w:ascii="Cambria" w:eastAsia="Calibri" w:hAnsi="Cambria" w:cs="Cambria"/>
+                <w:sz w:val="20"/>
+                <w:szCs w:val="20"/>
+                <w:lang w:val="es-CO"/>
+              </w:rPr>
+            </w:pPr>
           </w:p>
           <w:p>
             <w:pPr>
@@ -3580,40 +3538,21 @@
               <w:jc w:val="both"/>
               <w:rPr>
                 <w:rFonts w:ascii="Cambria" w:eastAsia="Calibri" w:hAnsi="Cambria" w:cs="Cambria"/>
-                <w:color w:val="404040" w:themeColor="text1" w:themeTint="BF"/>
-                <w:sz w:val="20"/>
-                <w:szCs w:val="20"/>
-              </w:rPr>
-            </w:pPr>
-            <w:r>
-              <w:rPr>
-                <w:rFonts w:ascii="Cambria" w:eastAsia="Calibri" w:hAnsi="Cambria" w:cs="Cambria"/>
-                <w:color w:val="404040" w:themeColor="text1" w:themeTint="BF"/>
-                <w:sz w:val="20"/>
-                <w:szCs w:val="20"/>
-              </w:rPr>
-              <w:t xml:space="preserve">La URL del proyecto en </w:t>
-            </w:r>
-            <w:proofErr w:type="spellStart"/>
-            <w:r>
-              <w:rPr>
-                <w:rFonts w:ascii="Cambria" w:eastAsia="Calibri" w:hAnsi="Cambria" w:cs="Cambria"/>
-                <w:color w:val="404040" w:themeColor="text1" w:themeTint="BF"/>
-                <w:sz w:val="20"/>
-                <w:szCs w:val="20"/>
-              </w:rPr>
-              <w:t>TinkerCad</w:t>
-            </w:r>
-            <w:proofErr w:type="spellEnd"/>
-            <w:r>
-              <w:rPr>
-                <w:rFonts w:ascii="Cambria" w:eastAsia="Calibri" w:hAnsi="Cambria" w:cs="Cambria"/>
-                <w:color w:val="404040" w:themeColor="text1" w:themeTint="BF"/>
-                <w:sz w:val="20"/>
-                <w:szCs w:val="20"/>
-              </w:rPr>
-              <w:t xml:space="preserve"> debe estar pública. </w:t>
-            </w:r>
+                <w:sz w:val="20"/>
+                <w:szCs w:val="20"/>
+              </w:rPr>
+            </w:pPr>
+            <w:hyperlink r:id="rId11" w:history="1">
+              <w:r>
+                <w:rPr>
+                  <w:rStyle w:val="Hipervnculo"/>
+                  <w:rFonts w:ascii="Cambria" w:eastAsia="Calibri" w:hAnsi="Cambria" w:cs="Cambria"/>
+                  <w:sz w:val="20"/>
+                  <w:szCs w:val="20"/>
+                </w:rPr>
+                <w:t>https://www.tinkercad.com/things/iGst0bpCUft-entrega-laboratorio-nro-2-rgb-jgbd?sharecode=MR6OfyZfJVqQIxIum7BJdK7vjaMmETNA3hdiES_FTBQ</w:t>
+              </w:r>
+            </w:hyperlink>
           </w:p>
           <w:p>
             <w:pPr>
@@ -3648,7 +3587,7 @@
       </w:pPr>
     </w:p>
     <w:sectPr>
-      <w:headerReference w:type="default" r:id="rId10"/>
+      <w:headerReference w:type="default" r:id="rId12"/>
       <w:pgSz w:w="12240" w:h="15840"/>
       <w:pgMar w:top="1701" w:right="900" w:bottom="993" w:left="1701" w:header="726" w:footer="1605" w:gutter="0"/>
       <w:cols w:space="720"/>
@@ -6030,6 +5969,18 @@
       <w:lang w:val="es-CO" w:eastAsia="es-CO"/>
     </w:rPr>
   </w:style>
+  <w:style w:type="character" w:styleId="Mencinsinresolver">
+    <w:name w:val="Unresolved Mention"/>
+    <w:basedOn w:val="Fuentedeprrafopredeter"/>
+    <w:uiPriority w:val="99"/>
+    <w:semiHidden/>
+    <w:unhideWhenUsed/>
+    <w:rsid w:val="008A47B1"/>
+    <w:rPr>
+      <w:color w:val="605E5C"/>
+      <w:shd w:val="clear" w:color="auto" w:fill="E1DFDD"/>
+    </w:rPr>
+  </w:style>
 </w:styles>
 </file>
 

</xml_diff>